<commit_message>
feat(#35): add month/year support to experience dates
- Added start_month, start_year, end_month, end_year fields to experiences.json and tailored resume JSON
- Updated hybrid_resume_processor.py to parse and format month/year dates
- Added _format_date_range() method to generate formatted date strings (e.g., 'January 2021 – December 2024')
- Updated date sorting logic to handle both explicit month/year fields and legacy dates strings
- DOCX exporter automatically uses formatted dates from HTML
- Backward compatible: falls back to parsing dates string if month/year fields not present
- All experiences now display with full month and year for better clarity
</commit_message>
<xml_diff>
--- a/resume_output/tailored_westlaw_lead_software_engineer_ai.docx
+++ b/resume_output/tailored_westlaw_lead_software_engineer_ai.docx
@@ -283,7 +283,7 @@
           <w:b/>
           <w:sz w:val="28"/>
         </w:rPr>
-        <w:t>CGI – Daugherty / Edward Jones (2021–2024)</w:t>
+        <w:t>CGI – Daugherty / Edward Jones (January 2021 – December 2024)</w:t>
       </w:r>
     </w:p>
     <w:p>
@@ -359,7 +359,7 @@
           <w:b/>
           <w:sz w:val="28"/>
         </w:rPr>
-        <w:t>Daugherty – Cox Communications (2021–2024)</w:t>
+        <w:t>Daugherty – Cox Communications (January 2021 – December 2024)</w:t>
       </w:r>
     </w:p>
     <w:p>
@@ -427,7 +427,7 @@
           <w:b/>
           <w:sz w:val="28"/>
         </w:rPr>
-        <w:t>BPM Software Solutions (2017–2021)</w:t>
+        <w:t>BPM Software Solutions (January 2017 – December 2021)</w:t>
       </w:r>
     </w:p>
     <w:p>
@@ -503,7 +503,7 @@
           <w:b/>
           <w:sz w:val="28"/>
         </w:rPr>
-        <w:t>Interactive Business Solutions (2016–2017)</w:t>
+        <w:t>Interactive Business Solutions (January 2016 – December 2017)</w:t>
       </w:r>
     </w:p>
     <w:p>
@@ -555,7 +555,7 @@
           <w:b/>
           <w:sz w:val="28"/>
         </w:rPr>
-        <w:t>Soave Enterprises (2015 – 2016)</w:t>
+        <w:t>Soave Enterprises (January 2015 – December 2016)</w:t>
       </w:r>
     </w:p>
     <w:p>
@@ -623,7 +623,7 @@
           <w:b/>
           <w:sz w:val="28"/>
         </w:rPr>
-        <w:t>John Deere Landscapes (2010 – 2015)</w:t>
+        <w:t>John Deere Landscapes (January 2010 – December 2015)</w:t>
       </w:r>
     </w:p>
     <w:p>
@@ -691,7 +691,7 @@
           <w:b/>
           <w:sz w:val="28"/>
         </w:rPr>
-        <w:t>Compuware (2006 – 2010)</w:t>
+        <w:t>Compuware (January 2006 – December 2010)</w:t>
       </w:r>
     </w:p>
     <w:p>
@@ -759,7 +759,7 @@
           <w:b/>
           <w:sz w:val="28"/>
         </w:rPr>
-        <w:t>ParTech, Inc. (2002 – 2005)</w:t>
+        <w:t>ParTech, Inc. (January 2002 – December 2005)</w:t>
       </w:r>
     </w:p>
     <w:p>
@@ -835,7 +835,7 @@
           <w:b/>
           <w:sz w:val="28"/>
         </w:rPr>
-        <w:t>Nexiq Technologies (formerly MPSI) (1999 – 2002)</w:t>
+        <w:t>Nexiq Technologies (formerly MPSI) (January 1999 – December 2002)</w:t>
       </w:r>
     </w:p>
     <w:p>

</xml_diff>